<commit_message>
Boilerplate for naming and profile document.
</commit_message>
<xml_diff>
--- a/files/sales/proposal-pki-assessment.docx
+++ b/files/sales/proposal-pki-assessment.docx
@@ -789,8 +789,6 @@
           <w:lang w:val="en-US"/>
         </w:rPr>
       </w:pPr>
-      <w:bookmarkStart w:id="1" w:name="_GoBack"/>
-      <w:bookmarkEnd w:id="1"/>
       <w:r>
         <w:rPr>
           <w:rFonts w:hint="default"/>
@@ -1286,6 +1284,142 @@
           <w:rFonts w:hint="default"/>
           <w:lang w:val="en-US"/>
         </w:rPr>
+        <w:t>Rapportens omfattning</w:t>
+      </w:r>
+    </w:p>
+    <w:p>
+      <w:pPr>
+        <w:rPr>
+          <w:rFonts w:hint="default"/>
+          <w:lang w:val="en-US"/>
+        </w:rPr>
+      </w:pPr>
+    </w:p>
+    <w:p>
+      <w:pPr>
+        <w:rPr>
+          <w:rFonts w:hint="default"/>
+          <w:lang w:val="en-US"/>
+        </w:rPr>
+      </w:pPr>
+      <w:r>
+        <w:rPr>
+          <w:rFonts w:hint="default"/>
+          <w:lang w:val="en-US"/>
+        </w:rPr>
+        <w:t>Rapporten innehåller en score (A-F), ett scorecard och ett antal åtgärdspunkter i följande kategorier:</w:t>
+      </w:r>
+      <w:r>
+        <w:rPr>
+          <w:rFonts w:hint="default"/>
+          <w:lang w:val="en-US"/>
+        </w:rPr>
+        <w:br w:type="textWrapping"/>
+      </w:r>
+    </w:p>
+    <w:p>
+      <w:pPr>
+        <w:numPr>
+          <w:ilvl w:val="0"/>
+          <w:numId w:val="12"/>
+        </w:numPr>
+        <w:ind w:left="420" w:leftChars="0" w:hanging="420" w:firstLineChars="0"/>
+        <w:rPr>
+          <w:rFonts w:hint="default"/>
+          <w:lang w:val="en-US"/>
+        </w:rPr>
+      </w:pPr>
+      <w:r>
+        <w:rPr>
+          <w:rFonts w:hint="default"/>
+          <w:lang w:val="en-US" w:eastAsia="zh-CN"/>
+        </w:rPr>
+        <w:t>AD CS-design och inställningar</w:t>
+      </w:r>
+    </w:p>
+    <w:p>
+      <w:pPr>
+        <w:numPr>
+          <w:ilvl w:val="0"/>
+          <w:numId w:val="12"/>
+        </w:numPr>
+        <w:ind w:left="420" w:leftChars="0" w:hanging="420" w:firstLineChars="0"/>
+        <w:rPr>
+          <w:rFonts w:hint="default"/>
+          <w:lang w:val="en-US"/>
+        </w:rPr>
+      </w:pPr>
+      <w:r>
+        <w:rPr>
+          <w:rFonts w:hint="default"/>
+          <w:lang w:val="en-US"/>
+        </w:rPr>
+        <w:t>AD CS hälsokontroll</w:t>
+      </w:r>
+    </w:p>
+    <w:p>
+      <w:pPr>
+        <w:numPr>
+          <w:ilvl w:val="0"/>
+          <w:numId w:val="12"/>
+        </w:numPr>
+        <w:ind w:left="420" w:leftChars="0" w:hanging="420" w:firstLineChars="0"/>
+        <w:rPr>
+          <w:rFonts w:hint="default"/>
+          <w:lang w:val="en-US"/>
+        </w:rPr>
+      </w:pPr>
+      <w:r>
+        <w:rPr>
+          <w:rFonts w:hint="default"/>
+          <w:lang w:val="en-US"/>
+        </w:rPr>
+        <w:t>Certifikat och certifikatmallar</w:t>
+      </w:r>
+    </w:p>
+    <w:p>
+      <w:pPr>
+        <w:numPr>
+          <w:numId w:val="0"/>
+        </w:numPr>
+        <w:rPr>
+          <w:rFonts w:hint="default"/>
+          <w:lang w:val="en-US"/>
+        </w:rPr>
+      </w:pPr>
+    </w:p>
+    <w:p>
+      <w:pPr>
+        <w:numPr>
+          <w:numId w:val="0"/>
+        </w:numPr>
+        <w:rPr>
+          <w:rFonts w:hint="default"/>
+          <w:lang w:val="en-US"/>
+        </w:rPr>
+      </w:pPr>
+      <w:r>
+        <w:rPr>
+          <w:rFonts w:hint="default"/>
+          <w:lang w:val="en-US"/>
+        </w:rPr>
+        <w:t xml:space="preserve">Vid varje åtgärdspunkt förklarar rapporten vilka brister som finns med förslag på hur de kan åtgärdas. </w:t>
+      </w:r>
+    </w:p>
+    <w:p>
+      <w:pPr>
+        <w:pStyle w:val="2"/>
+        <w:bidi w:val="0"/>
+        <w:rPr>
+          <w:rFonts w:hint="default"/>
+          <w:lang w:val="en-US"/>
+        </w:rPr>
+      </w:pPr>
+      <w:r>
+        <w:rPr>
+          <w:rFonts w:hint="default"/>
+          <w:lang w:val="en-US"/>
+        </w:rPr>
         <w:t>Kundens Ansvar</w:t>
       </w:r>
     </w:p>
@@ -1314,10 +1448,10 @@
               <wp:anchor distT="0" distB="0" distL="114300" distR="114300" simplePos="0" relativeHeight="251661312" behindDoc="0" locked="0" layoutInCell="1" allowOverlap="1">
                 <wp:simplePos x="0" y="0"/>
                 <wp:positionH relativeFrom="column">
-                  <wp:posOffset>2599055</wp:posOffset>
+                  <wp:posOffset>2651125</wp:posOffset>
                 </wp:positionH>
                 <wp:positionV relativeFrom="paragraph">
-                  <wp:posOffset>1515745</wp:posOffset>
+                  <wp:posOffset>629920</wp:posOffset>
                 </wp:positionV>
                 <wp:extent cx="1229360" cy="1914525"/>
                 <wp:effectExtent l="0" t="0" r="8890" b="9525"/>
@@ -1477,7 +1611,7 @@
           </mc:Choice>
           <mc:Fallback>
             <w:pict>
-              <v:shape id="_x0000_s1026" o:spid="_x0000_s1026" o:spt="202" type="#_x0000_t202" style="position:absolute;left:0pt;margin-left:204.65pt;margin-top:119.35pt;height:150.75pt;width:96.8pt;z-index:251661312;mso-width-relative:page;mso-height-relative:page;" fillcolor="#FFFFFF [3201]" filled="t" stroked="f" coordsize="21600,21600" o:gfxdata="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">
+              <v:shape id="_x0000_s1026" o:spid="_x0000_s1026" o:spt="202" type="#_x0000_t202" style="position:absolute;left:0pt;margin-left:208.75pt;margin-top:49.6pt;height:150.75pt;width:96.8pt;z-index:251661312;mso-width-relative:page;mso-height-relative:page;" fillcolor="#FFFFFF [3201]" filled="t" stroked="f" coordsize="21600,21600" o:gfxdata="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">
                 <v:fill on="t" focussize="0,0"/>
                 <v:stroke on="f" weight="0.5pt"/>
                 <v:imagedata o:title=""/>
@@ -1601,7 +1735,16 @@
           <w:rFonts w:hint="default"/>
           <w:lang w:val="en-US"/>
         </w:rPr>
-        <w:t>Verktyget som tillhandahålls av Atea skall köras på AD CS-servrarna av behörig personal enligt instruktion från Atea. {{ customer.simple_name }} är ansvariga för att dela insamlad information med konsult för uppföljande analys. Atea kan bistå med att upprätta en säker kommunikationskanal som {{ customer.simple_name }} kan använda för att skicka informationen.</w:t>
+        <w:t>Verktyget som tillhandahålls av Atea skall köras på AD CS-servrarna av behörig personal enligt instruktion från Atea. {{ customer.simple_name }} är ansvariga för att dela insamlad information med konsult för uppföljande analys. Atea kan bistå med att upprätta en säker kommunikationskanal som {{ customer.simple_name }} kan an</w:t>
+      </w:r>
+      <w:bookmarkStart w:id="1" w:name="_GoBack"/>
+      <w:bookmarkEnd w:id="1"/>
+      <w:r>
+        <w:rPr>
+          <w:rFonts w:hint="default"/>
+          <w:lang w:val="en-US"/>
+        </w:rPr>
+        <w:t>vända för att skicka informationen.</w:t>
       </w:r>
     </w:p>
     <w:sectPr>
@@ -2987,6 +3130,26 @@
 <file path=word/numbering.xml><?xml version="1.0" encoding="utf-8"?>
 <w:numbering xmlns:wpc="http://schemas.microsoft.com/office/word/2010/wordprocessingCanvas" xmlns:mc="http://schemas.openxmlformats.org/markup-compatibility/2006" xmlns:o="urn:schemas-microsoft-com:office:office" xmlns:r="http://schemas.openxmlformats.org/officeDocument/2006/relationships" xmlns:m="http://schemas.openxmlformats.org/officeDocument/2006/math" xmlns:v="urn:schemas-microsoft-com:vml" xmlns:wp14="http://schemas.microsoft.com/office/word/2010/wordprocessingDrawing" xmlns:wp="http://schemas.openxmlformats.org/drawingml/2006/wordprocessingDrawing" xmlns:w10="urn:schemas-microsoft-com:office:word" xmlns:w="http://schemas.openxmlformats.org/wordprocessingml/2006/main" xmlns:w14="http://schemas.microsoft.com/office/word/2010/wordml" xmlns:wpg="http://schemas.microsoft.com/office/word/2010/wordprocessingGroup" xmlns:wpi="http://schemas.microsoft.com/office/word/2010/wordprocessingInk" xmlns:wne="http://schemas.microsoft.com/office/word/2006/wordml" xmlns:wps="http://schemas.microsoft.com/office/word/2010/wordprocessingShape" xmlns:wpsCustomData="http://www.wps.cn/officeDocument/2013/wpsCustomData" mc:Ignorable="w14 wp14">
   <w:abstractNum w:abstractNumId="0">
+    <w:nsid w:val="FFDF0A0F"/>
+    <w:multiLevelType w:val="singleLevel"/>
+    <w:tmpl w:val="FFDF0A0F"/>
+    <w:lvl w:ilvl="0" w:tentative="0">
+      <w:start w:val="1"/>
+      <w:numFmt w:val="bullet"/>
+      <w:lvlText w:val=""/>
+      <w:lvlJc w:val="left"/>
+      <w:pPr>
+        <w:tabs>
+          <w:tab w:val="left" w:pos="420"/>
+        </w:tabs>
+        <w:ind w:left="420" w:leftChars="0" w:hanging="420" w:firstLineChars="0"/>
+      </w:pPr>
+      <w:rPr>
+        <w:rFonts w:hint="default" w:ascii="Wingdings" w:hAnsi="Wingdings"/>
+      </w:rPr>
+    </w:lvl>
+  </w:abstractNum>
+  <w:abstractNum w:abstractNumId="1">
     <w:nsid w:val="FFFFFF7C"/>
     <w:multiLevelType w:val="singleLevel"/>
     <w:tmpl w:val="FFFFFF7C"/>
@@ -3004,7 +3167,7 @@
       </w:pPr>
     </w:lvl>
   </w:abstractNum>
-  <w:abstractNum w:abstractNumId="1">
+  <w:abstractNum w:abstractNumId="2">
     <w:nsid w:val="FFFFFF7D"/>
     <w:multiLevelType w:val="singleLevel"/>
     <w:tmpl w:val="FFFFFF7D"/>
@@ -3022,7 +3185,7 @@
       </w:pPr>
     </w:lvl>
   </w:abstractNum>
-  <w:abstractNum w:abstractNumId="2">
+  <w:abstractNum w:abstractNumId="3">
     <w:nsid w:val="FFFFFF7E"/>
     <w:multiLevelType w:val="singleLevel"/>
     <w:tmpl w:val="FFFFFF7E"/>
@@ -3040,7 +3203,7 @@
       </w:pPr>
     </w:lvl>
   </w:abstractNum>
-  <w:abstractNum w:abstractNumId="3">
+  <w:abstractNum w:abstractNumId="4">
     <w:nsid w:val="FFFFFF7F"/>
     <w:multiLevelType w:val="singleLevel"/>
     <w:tmpl w:val="FFFFFF7F"/>
@@ -3058,7 +3221,7 @@
       </w:pPr>
     </w:lvl>
   </w:abstractNum>
-  <w:abstractNum w:abstractNumId="4">
+  <w:abstractNum w:abstractNumId="5">
     <w:nsid w:val="FFFFFF80"/>
     <w:multiLevelType w:val="singleLevel"/>
     <w:tmpl w:val="FFFFFF80"/>
@@ -3079,7 +3242,7 @@
       </w:rPr>
     </w:lvl>
   </w:abstractNum>
-  <w:abstractNum w:abstractNumId="5">
+  <w:abstractNum w:abstractNumId="6">
     <w:nsid w:val="FFFFFF81"/>
     <w:multiLevelType w:val="singleLevel"/>
     <w:tmpl w:val="FFFFFF81"/>
@@ -3100,7 +3263,7 @@
       </w:rPr>
     </w:lvl>
   </w:abstractNum>
-  <w:abstractNum w:abstractNumId="6">
+  <w:abstractNum w:abstractNumId="7">
     <w:nsid w:val="FFFFFF82"/>
     <w:multiLevelType w:val="singleLevel"/>
     <w:tmpl w:val="FFFFFF82"/>
@@ -3121,7 +3284,7 @@
       </w:rPr>
     </w:lvl>
   </w:abstractNum>
-  <w:abstractNum w:abstractNumId="7">
+  <w:abstractNum w:abstractNumId="8">
     <w:nsid w:val="FFFFFF83"/>
     <w:multiLevelType w:val="singleLevel"/>
     <w:tmpl w:val="FFFFFF83"/>
@@ -3142,7 +3305,7 @@
       </w:rPr>
     </w:lvl>
   </w:abstractNum>
-  <w:abstractNum w:abstractNumId="8">
+  <w:abstractNum w:abstractNumId="9">
     <w:nsid w:val="4F052F35"/>
     <w:multiLevelType w:val="multilevel"/>
     <w:tmpl w:val="4F052F35"/>
@@ -3237,7 +3400,7 @@
       </w:pPr>
     </w:lvl>
   </w:abstractNum>
-  <w:abstractNum w:abstractNumId="9">
+  <w:abstractNum w:abstractNumId="10">
     <w:nsid w:val="7E20588C"/>
     <w:multiLevelType w:val="multilevel"/>
     <w:tmpl w:val="7E20588C"/>
@@ -3351,7 +3514,7 @@
       </w:rPr>
     </w:lvl>
   </w:abstractNum>
-  <w:abstractNum w:abstractNumId="10">
+  <w:abstractNum w:abstractNumId="11">
     <w:nsid w:val="7FB354B8"/>
     <w:multiLevelType w:val="multilevel"/>
     <w:tmpl w:val="7FB354B8"/>
@@ -3473,36 +3636,39 @@
     </w:lvl>
   </w:abstractNum>
   <w:num w:numId="1">
+    <w:abstractNumId w:val="9"/>
+  </w:num>
+  <w:num w:numId="2">
+    <w:abstractNumId w:val="11"/>
+  </w:num>
+  <w:num w:numId="3">
     <w:abstractNumId w:val="8"/>
   </w:num>
-  <w:num w:numId="2">
+  <w:num w:numId="4">
+    <w:abstractNumId w:val="7"/>
+  </w:num>
+  <w:num w:numId="5">
+    <w:abstractNumId w:val="6"/>
+  </w:num>
+  <w:num w:numId="6">
+    <w:abstractNumId w:val="5"/>
+  </w:num>
+  <w:num w:numId="7">
     <w:abstractNumId w:val="10"/>
   </w:num>
-  <w:num w:numId="3">
-    <w:abstractNumId w:val="7"/>
-  </w:num>
-  <w:num w:numId="4">
-    <w:abstractNumId w:val="6"/>
-  </w:num>
-  <w:num w:numId="5">
-    <w:abstractNumId w:val="5"/>
-  </w:num>
-  <w:num w:numId="6">
+  <w:num w:numId="8">
     <w:abstractNumId w:val="4"/>
   </w:num>
-  <w:num w:numId="7">
-    <w:abstractNumId w:val="9"/>
-  </w:num>
-  <w:num w:numId="8">
+  <w:num w:numId="9">
     <w:abstractNumId w:val="3"/>
   </w:num>
-  <w:num w:numId="9">
+  <w:num w:numId="10">
     <w:abstractNumId w:val="2"/>
   </w:num>
-  <w:num w:numId="10">
+  <w:num w:numId="11">
     <w:abstractNumId w:val="1"/>
   </w:num>
-  <w:num w:numId="11">
+  <w:num w:numId="12">
     <w:abstractNumId w:val="0"/>
   </w:num>
 </w:numbering>

</xml_diff>

<commit_message>
Naming and Profile Document (#3)
</commit_message>
<xml_diff>
--- a/files/sales/proposal-pki-assessment.docx
+++ b/files/sales/proposal-pki-assessment.docx
@@ -789,8 +789,6 @@
           <w:lang w:val="en-US"/>
         </w:rPr>
       </w:pPr>
-      <w:bookmarkStart w:id="1" w:name="_GoBack"/>
-      <w:bookmarkEnd w:id="1"/>
       <w:r>
         <w:rPr>
           <w:rFonts w:hint="default"/>
@@ -1286,6 +1284,142 @@
           <w:rFonts w:hint="default"/>
           <w:lang w:val="en-US"/>
         </w:rPr>
+        <w:t>Rapportens omfattning</w:t>
+      </w:r>
+    </w:p>
+    <w:p>
+      <w:pPr>
+        <w:rPr>
+          <w:rFonts w:hint="default"/>
+          <w:lang w:val="en-US"/>
+        </w:rPr>
+      </w:pPr>
+    </w:p>
+    <w:p>
+      <w:pPr>
+        <w:rPr>
+          <w:rFonts w:hint="default"/>
+          <w:lang w:val="en-US"/>
+        </w:rPr>
+      </w:pPr>
+      <w:r>
+        <w:rPr>
+          <w:rFonts w:hint="default"/>
+          <w:lang w:val="en-US"/>
+        </w:rPr>
+        <w:t>Rapporten innehåller en score (A-F), ett scorecard och ett antal åtgärdspunkter i följande kategorier:</w:t>
+      </w:r>
+      <w:r>
+        <w:rPr>
+          <w:rFonts w:hint="default"/>
+          <w:lang w:val="en-US"/>
+        </w:rPr>
+        <w:br w:type="textWrapping"/>
+      </w:r>
+    </w:p>
+    <w:p>
+      <w:pPr>
+        <w:numPr>
+          <w:ilvl w:val="0"/>
+          <w:numId w:val="12"/>
+        </w:numPr>
+        <w:ind w:left="420" w:leftChars="0" w:hanging="420" w:firstLineChars="0"/>
+        <w:rPr>
+          <w:rFonts w:hint="default"/>
+          <w:lang w:val="en-US"/>
+        </w:rPr>
+      </w:pPr>
+      <w:r>
+        <w:rPr>
+          <w:rFonts w:hint="default"/>
+          <w:lang w:val="en-US" w:eastAsia="zh-CN"/>
+        </w:rPr>
+        <w:t>AD CS-design och inställningar</w:t>
+      </w:r>
+    </w:p>
+    <w:p>
+      <w:pPr>
+        <w:numPr>
+          <w:ilvl w:val="0"/>
+          <w:numId w:val="12"/>
+        </w:numPr>
+        <w:ind w:left="420" w:leftChars="0" w:hanging="420" w:firstLineChars="0"/>
+        <w:rPr>
+          <w:rFonts w:hint="default"/>
+          <w:lang w:val="en-US"/>
+        </w:rPr>
+      </w:pPr>
+      <w:r>
+        <w:rPr>
+          <w:rFonts w:hint="default"/>
+          <w:lang w:val="en-US"/>
+        </w:rPr>
+        <w:t>AD CS hälsokontroll</w:t>
+      </w:r>
+    </w:p>
+    <w:p>
+      <w:pPr>
+        <w:numPr>
+          <w:ilvl w:val="0"/>
+          <w:numId w:val="12"/>
+        </w:numPr>
+        <w:ind w:left="420" w:leftChars="0" w:hanging="420" w:firstLineChars="0"/>
+        <w:rPr>
+          <w:rFonts w:hint="default"/>
+          <w:lang w:val="en-US"/>
+        </w:rPr>
+      </w:pPr>
+      <w:r>
+        <w:rPr>
+          <w:rFonts w:hint="default"/>
+          <w:lang w:val="en-US"/>
+        </w:rPr>
+        <w:t>Certifikat och certifikatmallar</w:t>
+      </w:r>
+    </w:p>
+    <w:p>
+      <w:pPr>
+        <w:numPr>
+          <w:numId w:val="0"/>
+        </w:numPr>
+        <w:rPr>
+          <w:rFonts w:hint="default"/>
+          <w:lang w:val="en-US"/>
+        </w:rPr>
+      </w:pPr>
+    </w:p>
+    <w:p>
+      <w:pPr>
+        <w:numPr>
+          <w:numId w:val="0"/>
+        </w:numPr>
+        <w:rPr>
+          <w:rFonts w:hint="default"/>
+          <w:lang w:val="en-US"/>
+        </w:rPr>
+      </w:pPr>
+      <w:r>
+        <w:rPr>
+          <w:rFonts w:hint="default"/>
+          <w:lang w:val="en-US"/>
+        </w:rPr>
+        <w:t xml:space="preserve">Vid varje åtgärdspunkt förklarar rapporten vilka brister som finns med förslag på hur de kan åtgärdas. </w:t>
+      </w:r>
+    </w:p>
+    <w:p>
+      <w:pPr>
+        <w:pStyle w:val="2"/>
+        <w:bidi w:val="0"/>
+        <w:rPr>
+          <w:rFonts w:hint="default"/>
+          <w:lang w:val="en-US"/>
+        </w:rPr>
+      </w:pPr>
+      <w:r>
+        <w:rPr>
+          <w:rFonts w:hint="default"/>
+          <w:lang w:val="en-US"/>
+        </w:rPr>
         <w:t>Kundens Ansvar</w:t>
       </w:r>
     </w:p>
@@ -1314,10 +1448,10 @@
               <wp:anchor distT="0" distB="0" distL="114300" distR="114300" simplePos="0" relativeHeight="251661312" behindDoc="0" locked="0" layoutInCell="1" allowOverlap="1">
                 <wp:simplePos x="0" y="0"/>
                 <wp:positionH relativeFrom="column">
-                  <wp:posOffset>2599055</wp:posOffset>
+                  <wp:posOffset>2651125</wp:posOffset>
                 </wp:positionH>
                 <wp:positionV relativeFrom="paragraph">
-                  <wp:posOffset>1515745</wp:posOffset>
+                  <wp:posOffset>629920</wp:posOffset>
                 </wp:positionV>
                 <wp:extent cx="1229360" cy="1914525"/>
                 <wp:effectExtent l="0" t="0" r="8890" b="9525"/>
@@ -1477,7 +1611,7 @@
           </mc:Choice>
           <mc:Fallback>
             <w:pict>
-              <v:shape id="_x0000_s1026" o:spid="_x0000_s1026" o:spt="202" type="#_x0000_t202" style="position:absolute;left:0pt;margin-left:204.65pt;margin-top:119.35pt;height:150.75pt;width:96.8pt;z-index:251661312;mso-width-relative:page;mso-height-relative:page;" fillcolor="#FFFFFF [3201]" filled="t" stroked="f" coordsize="21600,21600" o:gfxdata="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">
+              <v:shape id="_x0000_s1026" o:spid="_x0000_s1026" o:spt="202" type="#_x0000_t202" style="position:absolute;left:0pt;margin-left:208.75pt;margin-top:49.6pt;height:150.75pt;width:96.8pt;z-index:251661312;mso-width-relative:page;mso-height-relative:page;" fillcolor="#FFFFFF [3201]" filled="t" stroked="f" coordsize="21600,21600" o:gfxdata="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">
                 <v:fill on="t" focussize="0,0"/>
                 <v:stroke on="f" weight="0.5pt"/>
                 <v:imagedata o:title=""/>
@@ -1601,7 +1735,16 @@
           <w:rFonts w:hint="default"/>
           <w:lang w:val="en-US"/>
         </w:rPr>
-        <w:t>Verktyget som tillhandahålls av Atea skall köras på AD CS-servrarna av behörig personal enligt instruktion från Atea. {{ customer.simple_name }} är ansvariga för att dela insamlad information med konsult för uppföljande analys. Atea kan bistå med att upprätta en säker kommunikationskanal som {{ customer.simple_name }} kan använda för att skicka informationen.</w:t>
+        <w:t>Verktyget som tillhandahålls av Atea skall köras på AD CS-servrarna av behörig personal enligt instruktion från Atea. {{ customer.simple_name }} är ansvariga för att dela insamlad information med konsult för uppföljande analys. Atea kan bistå med att upprätta en säker kommunikationskanal som {{ customer.simple_name }} kan an</w:t>
+      </w:r>
+      <w:bookmarkStart w:id="1" w:name="_GoBack"/>
+      <w:bookmarkEnd w:id="1"/>
+      <w:r>
+        <w:rPr>
+          <w:rFonts w:hint="default"/>
+          <w:lang w:val="en-US"/>
+        </w:rPr>
+        <w:t>vända för att skicka informationen.</w:t>
       </w:r>
     </w:p>
     <w:sectPr>
@@ -2987,6 +3130,26 @@
 <file path=word/numbering.xml><?xml version="1.0" encoding="utf-8"?>
 <w:numbering xmlns:wpc="http://schemas.microsoft.com/office/word/2010/wordprocessingCanvas" xmlns:mc="http://schemas.openxmlformats.org/markup-compatibility/2006" xmlns:o="urn:schemas-microsoft-com:office:office" xmlns:r="http://schemas.openxmlformats.org/officeDocument/2006/relationships" xmlns:m="http://schemas.openxmlformats.org/officeDocument/2006/math" xmlns:v="urn:schemas-microsoft-com:vml" xmlns:wp14="http://schemas.microsoft.com/office/word/2010/wordprocessingDrawing" xmlns:wp="http://schemas.openxmlformats.org/drawingml/2006/wordprocessingDrawing" xmlns:w10="urn:schemas-microsoft-com:office:word" xmlns:w="http://schemas.openxmlformats.org/wordprocessingml/2006/main" xmlns:w14="http://schemas.microsoft.com/office/word/2010/wordml" xmlns:wpg="http://schemas.microsoft.com/office/word/2010/wordprocessingGroup" xmlns:wpi="http://schemas.microsoft.com/office/word/2010/wordprocessingInk" xmlns:wne="http://schemas.microsoft.com/office/word/2006/wordml" xmlns:wps="http://schemas.microsoft.com/office/word/2010/wordprocessingShape" xmlns:wpsCustomData="http://www.wps.cn/officeDocument/2013/wpsCustomData" mc:Ignorable="w14 wp14">
   <w:abstractNum w:abstractNumId="0">
+    <w:nsid w:val="FFDF0A0F"/>
+    <w:multiLevelType w:val="singleLevel"/>
+    <w:tmpl w:val="FFDF0A0F"/>
+    <w:lvl w:ilvl="0" w:tentative="0">
+      <w:start w:val="1"/>
+      <w:numFmt w:val="bullet"/>
+      <w:lvlText w:val=""/>
+      <w:lvlJc w:val="left"/>
+      <w:pPr>
+        <w:tabs>
+          <w:tab w:val="left" w:pos="420"/>
+        </w:tabs>
+        <w:ind w:left="420" w:leftChars="0" w:hanging="420" w:firstLineChars="0"/>
+      </w:pPr>
+      <w:rPr>
+        <w:rFonts w:hint="default" w:ascii="Wingdings" w:hAnsi="Wingdings"/>
+      </w:rPr>
+    </w:lvl>
+  </w:abstractNum>
+  <w:abstractNum w:abstractNumId="1">
     <w:nsid w:val="FFFFFF7C"/>
     <w:multiLevelType w:val="singleLevel"/>
     <w:tmpl w:val="FFFFFF7C"/>
@@ -3004,7 +3167,7 @@
       </w:pPr>
     </w:lvl>
   </w:abstractNum>
-  <w:abstractNum w:abstractNumId="1">
+  <w:abstractNum w:abstractNumId="2">
     <w:nsid w:val="FFFFFF7D"/>
     <w:multiLevelType w:val="singleLevel"/>
     <w:tmpl w:val="FFFFFF7D"/>
@@ -3022,7 +3185,7 @@
       </w:pPr>
     </w:lvl>
   </w:abstractNum>
-  <w:abstractNum w:abstractNumId="2">
+  <w:abstractNum w:abstractNumId="3">
     <w:nsid w:val="FFFFFF7E"/>
     <w:multiLevelType w:val="singleLevel"/>
     <w:tmpl w:val="FFFFFF7E"/>
@@ -3040,7 +3203,7 @@
       </w:pPr>
     </w:lvl>
   </w:abstractNum>
-  <w:abstractNum w:abstractNumId="3">
+  <w:abstractNum w:abstractNumId="4">
     <w:nsid w:val="FFFFFF7F"/>
     <w:multiLevelType w:val="singleLevel"/>
     <w:tmpl w:val="FFFFFF7F"/>
@@ -3058,7 +3221,7 @@
       </w:pPr>
     </w:lvl>
   </w:abstractNum>
-  <w:abstractNum w:abstractNumId="4">
+  <w:abstractNum w:abstractNumId="5">
     <w:nsid w:val="FFFFFF80"/>
     <w:multiLevelType w:val="singleLevel"/>
     <w:tmpl w:val="FFFFFF80"/>
@@ -3079,7 +3242,7 @@
       </w:rPr>
     </w:lvl>
   </w:abstractNum>
-  <w:abstractNum w:abstractNumId="5">
+  <w:abstractNum w:abstractNumId="6">
     <w:nsid w:val="FFFFFF81"/>
     <w:multiLevelType w:val="singleLevel"/>
     <w:tmpl w:val="FFFFFF81"/>
@@ -3100,7 +3263,7 @@
       </w:rPr>
     </w:lvl>
   </w:abstractNum>
-  <w:abstractNum w:abstractNumId="6">
+  <w:abstractNum w:abstractNumId="7">
     <w:nsid w:val="FFFFFF82"/>
     <w:multiLevelType w:val="singleLevel"/>
     <w:tmpl w:val="FFFFFF82"/>
@@ -3121,7 +3284,7 @@
       </w:rPr>
     </w:lvl>
   </w:abstractNum>
-  <w:abstractNum w:abstractNumId="7">
+  <w:abstractNum w:abstractNumId="8">
     <w:nsid w:val="FFFFFF83"/>
     <w:multiLevelType w:val="singleLevel"/>
     <w:tmpl w:val="FFFFFF83"/>
@@ -3142,7 +3305,7 @@
       </w:rPr>
     </w:lvl>
   </w:abstractNum>
-  <w:abstractNum w:abstractNumId="8">
+  <w:abstractNum w:abstractNumId="9">
     <w:nsid w:val="4F052F35"/>
     <w:multiLevelType w:val="multilevel"/>
     <w:tmpl w:val="4F052F35"/>
@@ -3237,7 +3400,7 @@
       </w:pPr>
     </w:lvl>
   </w:abstractNum>
-  <w:abstractNum w:abstractNumId="9">
+  <w:abstractNum w:abstractNumId="10">
     <w:nsid w:val="7E20588C"/>
     <w:multiLevelType w:val="multilevel"/>
     <w:tmpl w:val="7E20588C"/>
@@ -3351,7 +3514,7 @@
       </w:rPr>
     </w:lvl>
   </w:abstractNum>
-  <w:abstractNum w:abstractNumId="10">
+  <w:abstractNum w:abstractNumId="11">
     <w:nsid w:val="7FB354B8"/>
     <w:multiLevelType w:val="multilevel"/>
     <w:tmpl w:val="7FB354B8"/>
@@ -3473,36 +3636,39 @@
     </w:lvl>
   </w:abstractNum>
   <w:num w:numId="1">
+    <w:abstractNumId w:val="9"/>
+  </w:num>
+  <w:num w:numId="2">
+    <w:abstractNumId w:val="11"/>
+  </w:num>
+  <w:num w:numId="3">
     <w:abstractNumId w:val="8"/>
   </w:num>
-  <w:num w:numId="2">
+  <w:num w:numId="4">
+    <w:abstractNumId w:val="7"/>
+  </w:num>
+  <w:num w:numId="5">
+    <w:abstractNumId w:val="6"/>
+  </w:num>
+  <w:num w:numId="6">
+    <w:abstractNumId w:val="5"/>
+  </w:num>
+  <w:num w:numId="7">
     <w:abstractNumId w:val="10"/>
   </w:num>
-  <w:num w:numId="3">
-    <w:abstractNumId w:val="7"/>
-  </w:num>
-  <w:num w:numId="4">
-    <w:abstractNumId w:val="6"/>
-  </w:num>
-  <w:num w:numId="5">
-    <w:abstractNumId w:val="5"/>
-  </w:num>
-  <w:num w:numId="6">
+  <w:num w:numId="8">
     <w:abstractNumId w:val="4"/>
   </w:num>
-  <w:num w:numId="7">
-    <w:abstractNumId w:val="9"/>
-  </w:num>
-  <w:num w:numId="8">
+  <w:num w:numId="9">
     <w:abstractNumId w:val="3"/>
   </w:num>
-  <w:num w:numId="9">
+  <w:num w:numId="10">
     <w:abstractNumId w:val="2"/>
   </w:num>
-  <w:num w:numId="10">
+  <w:num w:numId="11">
     <w:abstractNumId w:val="1"/>
   </w:num>
-  <w:num w:numId="11">
+  <w:num w:numId="12">
     <w:abstractNumId w:val="0"/>
   </w:num>
 </w:numbering>

</xml_diff>